<commit_message>
Hernieuwde opdracht en applicatie
</commit_message>
<xml_diff>
--- a/Documentatie/Kerntaak-1/1.1.2 hernieuwde opdracht/2017-02-16_Hernieuwde-Opdracht_V1.docx
+++ b/Documentatie/Kerntaak-1/1.1.2 hernieuwde opdracht/2017-02-16_Hernieuwde-Opdracht_V1.docx
@@ -1,6 +1,6 @@
 
 <file path=word/document.xml><?xml version="1.0" encoding="utf-8"?>
-<w:document xmlns:wpc="http://schemas.microsoft.com/office/word/2010/wordprocessingCanvas" xmlns:cx="http://schemas.microsoft.com/office/drawing/2014/chartex" xmlns:cx1="http://schemas.microsoft.com/office/drawing/2015/9/8/chartex" xmlns:cx2="http://schemas.microsoft.com/office/drawing/2015/10/21/chartex" xmlns:mc="http://schemas.openxmlformats.org/markup-compatibility/2006" xmlns:o="urn:schemas-microsoft-com:office:office" xmlns:r="http://schemas.openxmlformats.org/officeDocument/2006/relationships" xmlns:m="http://schemas.openxmlformats.org/officeDocument/2006/math" xmlns:v="urn:schemas-microsoft-com:vml" xmlns:wp14="http://schemas.microsoft.com/office/word/2010/wordprocessingDrawing" xmlns:wp="http://schemas.openxmlformats.org/drawingml/2006/wordprocessingDrawing" xmlns:w10="urn:schemas-microsoft-com:office:word" xmlns:w="http://schemas.openxmlformats.org/wordprocessingml/2006/main" xmlns:w14="http://schemas.microsoft.com/office/word/2010/wordml" xmlns:w15="http://schemas.microsoft.com/office/word/2012/wordml" xmlns:w16se="http://schemas.microsoft.com/office/word/2015/wordml/symex" xmlns:wpg="http://schemas.microsoft.com/office/word/2010/wordprocessingGroup" xmlns:wpi="http://schemas.microsoft.com/office/word/2010/wordprocessingInk" xmlns:wne="http://schemas.microsoft.com/office/word/2006/wordml" xmlns:wps="http://schemas.microsoft.com/office/word/2010/wordprocessingShape" mc:Ignorable="w14 w15 w16se wp14">
+<w:document xmlns:wpc="http://schemas.microsoft.com/office/word/2010/wordprocessingCanvas" xmlns:cx="http://schemas.microsoft.com/office/drawing/2014/chartex" xmlns:cx1="http://schemas.microsoft.com/office/drawing/2015/9/8/chartex" xmlns:cx2="http://schemas.microsoft.com/office/drawing/2015/10/21/chartex" xmlns:cx3="http://schemas.microsoft.com/office/drawing/2016/5/9/chartex" xmlns:cx4="http://schemas.microsoft.com/office/drawing/2016/5/10/chartex" xmlns:cx5="http://schemas.microsoft.com/office/drawing/2016/5/11/chartex" xmlns:mc="http://schemas.openxmlformats.org/markup-compatibility/2006" xmlns:o="urn:schemas-microsoft-com:office:office" xmlns:r="http://schemas.openxmlformats.org/officeDocument/2006/relationships" xmlns:m="http://schemas.openxmlformats.org/officeDocument/2006/math" xmlns:v="urn:schemas-microsoft-com:vml" xmlns:wp14="http://schemas.microsoft.com/office/word/2010/wordprocessingDrawing" xmlns:wp="http://schemas.openxmlformats.org/drawingml/2006/wordprocessingDrawing" xmlns:w10="urn:schemas-microsoft-com:office:word" xmlns:w="http://schemas.openxmlformats.org/wordprocessingml/2006/main" xmlns:w14="http://schemas.microsoft.com/office/word/2010/wordml" xmlns:w15="http://schemas.microsoft.com/office/word/2012/wordml" xmlns:w16se="http://schemas.microsoft.com/office/word/2015/wordml/symex" xmlns:wpg="http://schemas.microsoft.com/office/word/2010/wordprocessingGroup" xmlns:wpi="http://schemas.microsoft.com/office/word/2010/wordprocessingInk" xmlns:wne="http://schemas.microsoft.com/office/word/2006/wordml" xmlns:wps="http://schemas.microsoft.com/office/word/2010/wordprocessingShape" mc:Ignorable="w14 w15 w16se wp14">
   <w:body>
     <w:sdt>
       <w:sdtPr>
@@ -2740,7 +2740,21 @@
         <w:t xml:space="preserve">Het is aan </w:t>
       </w:r>
       <w:r>
-        <w:t xml:space="preserve">Tarik en Santino </w:t>
+        <w:t>Tarik</w:t>
+      </w:r>
+      <w:r>
+        <w:t xml:space="preserve"> Hacialiogullari</w:t>
+      </w:r>
+      <w:r>
+        <w:t xml:space="preserve"> en Santino</w:t>
+      </w:r>
+      <w:r>
+        <w:t xml:space="preserve"> Bonora</w:t>
+      </w:r>
+      <w:bookmarkStart w:id="5" w:name="_GoBack"/>
+      <w:bookmarkEnd w:id="5"/>
+      <w:r>
+        <w:t xml:space="preserve"> </w:t>
       </w:r>
       <w:r>
         <w:t xml:space="preserve">om het 1 op 1 over te nemen van de documenten die </w:t>
@@ -2777,11 +2791,11 @@
           <w:lang w:val="en-US"/>
         </w:rPr>
       </w:pPr>
-      <w:bookmarkStart w:id="5" w:name="_Toc475609770"/>
+      <w:bookmarkStart w:id="6" w:name="_Toc475609770"/>
       <w:r>
         <w:t>Lay-out</w:t>
       </w:r>
-      <w:bookmarkEnd w:id="5"/>
+      <w:bookmarkEnd w:id="6"/>
     </w:p>
     <w:p>
       <w:pPr>
@@ -2861,115 +2875,151 @@
       <w:r>
         <w:t>“</w:t>
       </w:r>
-      <w:proofErr w:type="spellStart"/>
-      <w:r>
-        <w:t>Roboto</w:t>
-      </w:r>
-      <w:proofErr w:type="spellEnd"/>
+      <w:r>
+        <w:t>Roboto Condense</w:t>
+      </w:r>
+      <w:r>
+        <w:t>”</w:t>
+      </w:r>
+      <w:r>
+        <w:t>.</w:t>
+      </w:r>
+    </w:p>
+    <w:p>
+      <w:pPr>
+        <w:pStyle w:val="Lijstalinea"/>
+      </w:pPr>
+    </w:p>
+    <w:p>
+      <w:pPr>
+        <w:pStyle w:val="Lijstalinea"/>
+        <w:numPr>
+          <w:ilvl w:val="0"/>
+          <w:numId w:val="3"/>
+        </w:numPr>
+      </w:pPr>
+      <w:r>
+        <w:t>Voor ieder kopje gebruiken we een bolletje</w:t>
+      </w:r>
+      <w:r>
+        <w:t xml:space="preserve"> (knop)</w:t>
+      </w:r>
+      <w:r>
+        <w:t>. Als je op dit bolletje</w:t>
+      </w:r>
+      <w:r>
+        <w:t xml:space="preserve"> (knop)</w:t>
+      </w:r>
+      <w:r>
+        <w:t xml:space="preserve"> drukt komen de onderwerpen</w:t>
+      </w:r>
+      <w:r>
+        <w:t xml:space="preserve"> (ook wel subcategoriën)</w:t>
+      </w:r>
+      <w:r>
+        <w:t xml:space="preserve"> van dat kopje naar voren.</w:t>
+      </w:r>
+    </w:p>
+    <w:p>
+      <w:pPr>
+        <w:pStyle w:val="Lijstalinea"/>
+        <w:numPr>
+          <w:ilvl w:val="0"/>
+          <w:numId w:val="3"/>
+        </w:numPr>
+      </w:pPr>
+      <w:r>
+        <w:t xml:space="preserve">Als je op het onderwerp drukt komt </w:t>
+      </w:r>
+      <w:r>
+        <w:t>het</w:t>
+      </w:r>
+      <w:r>
+        <w:t xml:space="preserve"> scherm met</w:t>
+      </w:r>
+      <w:r>
+        <w:t xml:space="preserve"> content naar voren.</w:t>
+      </w:r>
+    </w:p>
+    <w:p>
+      <w:pPr>
+        <w:pStyle w:val="Lijstalinea"/>
+      </w:pPr>
+    </w:p>
+    <w:p>
+      <w:r>
+        <w:t>De app maakt gebruik van de volgende kopjes en onderwerpen</w:t>
+      </w:r>
+      <w:r>
+        <w:t xml:space="preserve"> (menu-indeling)</w:t>
+      </w:r>
+      <w:r>
+        <w:t>:</w:t>
+      </w:r>
+    </w:p>
+    <w:p>
+      <w:pPr>
+        <w:pStyle w:val="Kop1"/>
+      </w:pPr>
+      <w:bookmarkStart w:id="7" w:name="_Toc475609771"/>
+      <w:r>
+        <w:t>Home</w:t>
+      </w:r>
+      <w:bookmarkEnd w:id="7"/>
+    </w:p>
+    <w:p>
+      <w:r>
+        <w:t>Bij dit tabblad is er:</w:t>
+      </w:r>
+    </w:p>
+    <w:p>
+      <w:pPr>
+        <w:pStyle w:val="Lijstalinea"/>
+        <w:numPr>
+          <w:ilvl w:val="0"/>
+          <w:numId w:val="5"/>
+        </w:numPr>
+      </w:pPr>
+      <w:r>
+        <w:t>Het menu bevat een settings button</w:t>
+      </w:r>
+    </w:p>
+    <w:p>
+      <w:pPr>
+        <w:pStyle w:val="Lijstalinea"/>
+        <w:numPr>
+          <w:ilvl w:val="0"/>
+          <w:numId w:val="5"/>
+        </w:numPr>
+      </w:pPr>
+      <w:r>
+        <w:t>Een plaatje van E-Division in PNG die aangeleverd is door E-Division”.</w:t>
+      </w:r>
+    </w:p>
+    <w:p>
+      <w:pPr>
+        <w:pStyle w:val="Lijstalinea"/>
+        <w:numPr>
+          <w:ilvl w:val="0"/>
+          <w:numId w:val="5"/>
+        </w:numPr>
+      </w:pPr>
+      <w:r>
+        <w:t>Drie knoppen met de tekst die is aangeleverd door E-Division.</w:t>
+      </w:r>
       <w:r>
         <w:t xml:space="preserve"> </w:t>
       </w:r>
-      <w:proofErr w:type="spellStart"/>
-      <w:r>
-        <w:t>Condense</w:t>
-      </w:r>
-      <w:proofErr w:type="spellEnd"/>
-      <w:r>
-        <w:t>”</w:t>
-      </w:r>
-      <w:r>
-        <w:t>.</w:t>
-      </w:r>
-    </w:p>
-    <w:p>
-      <w:pPr>
-        <w:pStyle w:val="Lijstalinea"/>
-      </w:pPr>
-    </w:p>
-    <w:p>
-      <w:pPr>
-        <w:pStyle w:val="Lijstalinea"/>
-        <w:numPr>
-          <w:ilvl w:val="0"/>
-          <w:numId w:val="3"/>
-        </w:numPr>
-      </w:pPr>
-      <w:r>
-        <w:t>Voor ieder kopje gebruiken we een bolletje</w:t>
-      </w:r>
-      <w:r>
-        <w:t xml:space="preserve"> (knop)</w:t>
-      </w:r>
-      <w:r>
-        <w:t>. Als je op dit bolletje</w:t>
-      </w:r>
-      <w:r>
-        <w:t xml:space="preserve"> (knop)</w:t>
-      </w:r>
-      <w:r>
-        <w:t xml:space="preserve"> drukt komen de onderwerpen</w:t>
-      </w:r>
-      <w:r>
-        <w:t xml:space="preserve"> (ook wel </w:t>
-      </w:r>
-      <w:proofErr w:type="spellStart"/>
-      <w:r>
-        <w:t>subcategoriën</w:t>
-      </w:r>
-      <w:proofErr w:type="spellEnd"/>
-      <w:r>
-        <w:t>)</w:t>
-      </w:r>
-      <w:r>
-        <w:t xml:space="preserve"> van dat kopje naar voren.</w:t>
-      </w:r>
-    </w:p>
-    <w:p>
-      <w:pPr>
-        <w:pStyle w:val="Lijstalinea"/>
-        <w:numPr>
-          <w:ilvl w:val="0"/>
-          <w:numId w:val="3"/>
-        </w:numPr>
-      </w:pPr>
-      <w:r>
-        <w:t xml:space="preserve">Als je op het onderwerp drukt komt </w:t>
-      </w:r>
-      <w:r>
-        <w:t>het</w:t>
-      </w:r>
-      <w:r>
-        <w:t xml:space="preserve"> scherm met</w:t>
-      </w:r>
-      <w:r>
-        <w:t xml:space="preserve"> content naar voren.</w:t>
-      </w:r>
-    </w:p>
-    <w:p>
-      <w:pPr>
-        <w:pStyle w:val="Lijstalinea"/>
-      </w:pPr>
-    </w:p>
-    <w:p>
-      <w:r>
-        <w:t>De app maakt gebruik van de volgende kopjes en onderwerpen</w:t>
-      </w:r>
-      <w:r>
-        <w:t xml:space="preserve"> (menu-indeling)</w:t>
-      </w:r>
-      <w:r>
-        <w:t>:</w:t>
-      </w:r>
     </w:p>
     <w:p>
       <w:pPr>
         <w:pStyle w:val="Kop1"/>
       </w:pPr>
-      <w:bookmarkStart w:id="6" w:name="_Toc475609771"/>
-      <w:r>
-        <w:t>Home</w:t>
-      </w:r>
-      <w:bookmarkEnd w:id="6"/>
+      <w:bookmarkStart w:id="8" w:name="_Toc475609772"/>
+      <w:r>
+        <w:t>Settings</w:t>
+      </w:r>
+      <w:bookmarkEnd w:id="8"/>
     </w:p>
     <w:p>
       <w:r>
@@ -2985,70 +3035,6 @@
         </w:numPr>
       </w:pPr>
       <w:r>
-        <w:t xml:space="preserve">Het menu bevat een </w:t>
-      </w:r>
-      <w:proofErr w:type="spellStart"/>
-      <w:r>
-        <w:t>settings</w:t>
-      </w:r>
-      <w:proofErr w:type="spellEnd"/>
-      <w:r>
-        <w:t xml:space="preserve"> button</w:t>
-      </w:r>
-    </w:p>
-    <w:p>
-      <w:pPr>
-        <w:pStyle w:val="Lijstalinea"/>
-        <w:numPr>
-          <w:ilvl w:val="0"/>
-          <w:numId w:val="5"/>
-        </w:numPr>
-      </w:pPr>
-      <w:r>
-        <w:t>Een plaatje van E-Division in PNG die aangeleverd is door E-Division”.</w:t>
-      </w:r>
-    </w:p>
-    <w:p>
-      <w:pPr>
-        <w:pStyle w:val="Lijstalinea"/>
-        <w:numPr>
-          <w:ilvl w:val="0"/>
-          <w:numId w:val="5"/>
-        </w:numPr>
-      </w:pPr>
-      <w:r>
-        <w:t>Drie knoppen met de tekst die is aangeleverd door E-Division.</w:t>
-      </w:r>
-      <w:r>
-        <w:t xml:space="preserve"> </w:t>
-      </w:r>
-    </w:p>
-    <w:p>
-      <w:pPr>
-        <w:pStyle w:val="Kop1"/>
-      </w:pPr>
-      <w:bookmarkStart w:id="7" w:name="_Toc475609772"/>
-      <w:proofErr w:type="spellStart"/>
-      <w:r>
-        <w:t>Settings</w:t>
-      </w:r>
-      <w:bookmarkEnd w:id="7"/>
-      <w:proofErr w:type="spellEnd"/>
-    </w:p>
-    <w:p>
-      <w:r>
-        <w:t>Bij dit tabblad is er:</w:t>
-      </w:r>
-    </w:p>
-    <w:p>
-      <w:pPr>
-        <w:pStyle w:val="Lijstalinea"/>
-        <w:numPr>
-          <w:ilvl w:val="0"/>
-          <w:numId w:val="5"/>
-        </w:numPr>
-      </w:pPr>
-      <w:r>
         <w:t>Het menu bevat een home button.</w:t>
       </w:r>
     </w:p>
@@ -3097,11 +3083,11 @@
       <w:pPr>
         <w:pStyle w:val="Kop2"/>
       </w:pPr>
-      <w:bookmarkStart w:id="8" w:name="_Toc475609773"/>
+      <w:bookmarkStart w:id="9" w:name="_Toc475609773"/>
       <w:r>
         <w:t>Contactinformatie</w:t>
       </w:r>
-      <w:bookmarkEnd w:id="8"/>
+      <w:bookmarkEnd w:id="9"/>
     </w:p>
     <w:p>
       <w:r>
@@ -3181,12 +3167,12 @@
       <w:pPr>
         <w:pStyle w:val="Kop2"/>
       </w:pPr>
-      <w:bookmarkStart w:id="9" w:name="_Toc475609774"/>
+      <w:bookmarkStart w:id="10" w:name="_Toc475609774"/>
       <w:r>
         <w:lastRenderedPageBreak/>
         <w:t>Verstuur een bericht</w:t>
       </w:r>
-      <w:bookmarkEnd w:id="9"/>
+      <w:bookmarkEnd w:id="10"/>
     </w:p>
     <w:p>
       <w:r>
@@ -3302,12 +3288,12 @@
       <w:pPr>
         <w:pStyle w:val="Kop2"/>
       </w:pPr>
-      <w:bookmarkStart w:id="10" w:name="_Toc475609775"/>
+      <w:bookmarkStart w:id="11" w:name="_Toc475609775"/>
       <w:r>
         <w:lastRenderedPageBreak/>
         <w:t>AUTOMOTIVE</w:t>
       </w:r>
-      <w:bookmarkEnd w:id="10"/>
+      <w:bookmarkEnd w:id="11"/>
     </w:p>
     <w:p>
       <w:r>
@@ -3343,11 +3329,11 @@
       <w:pPr>
         <w:pStyle w:val="Kop3"/>
       </w:pPr>
-      <w:bookmarkStart w:id="11" w:name="_Toc475609776"/>
+      <w:bookmarkStart w:id="12" w:name="_Toc475609776"/>
       <w:r>
         <w:t>Laadinfrastructuur</w:t>
       </w:r>
-      <w:bookmarkEnd w:id="11"/>
+      <w:bookmarkEnd w:id="12"/>
     </w:p>
     <w:p>
       <w:r>
@@ -3604,11 +3590,11 @@
       <w:pPr>
         <w:pStyle w:val="Kop3"/>
       </w:pPr>
-      <w:bookmarkStart w:id="12" w:name="_Toc475609777"/>
+      <w:bookmarkStart w:id="13" w:name="_Toc475609777"/>
       <w:r>
         <w:t>EV Nieuws</w:t>
       </w:r>
-      <w:bookmarkEnd w:id="12"/>
+      <w:bookmarkEnd w:id="13"/>
     </w:p>
     <w:p>
       <w:r>
@@ -3653,33 +3639,20 @@
       <w:r>
         <w:t xml:space="preserve"> </w:t>
       </w:r>
-      <w:proofErr w:type="spellStart"/>
-      <w:r>
-        <w:t>ZERauto</w:t>
-      </w:r>
-      <w:proofErr w:type="spellEnd"/>
-      <w:r>
-        <w:t>.</w:t>
-      </w:r>
-    </w:p>
-    <w:p>
-      <w:pPr>
-        <w:pStyle w:val="Lijstalinea"/>
-        <w:numPr>
-          <w:ilvl w:val="0"/>
-          <w:numId w:val="5"/>
-        </w:numPr>
-      </w:pPr>
-      <w:r>
-        <w:t>Een foto die aangeleverd is door E-Division/</w:t>
-      </w:r>
-      <w:proofErr w:type="spellStart"/>
-      <w:r>
-        <w:t>ZERauto</w:t>
-      </w:r>
-      <w:proofErr w:type="spellEnd"/>
-      <w:r>
-        <w:t>.</w:t>
+      <w:r>
+        <w:t>ZERauto.</w:t>
+      </w:r>
+    </w:p>
+    <w:p>
+      <w:pPr>
+        <w:pStyle w:val="Lijstalinea"/>
+        <w:numPr>
+          <w:ilvl w:val="0"/>
+          <w:numId w:val="5"/>
+        </w:numPr>
+      </w:pPr>
+      <w:r>
+        <w:t>Een foto die aangeleverd is door E-Division/ZERauto.</w:t>
       </w:r>
     </w:p>
     <w:p>
@@ -3692,15 +3665,7 @@
       </w:pPr>
       <w:r>
         <w:lastRenderedPageBreak/>
-        <w:t xml:space="preserve">Een link naar de post van de website van </w:t>
-      </w:r>
-      <w:proofErr w:type="spellStart"/>
-      <w:r>
-        <w:t>ZERauto</w:t>
-      </w:r>
-      <w:proofErr w:type="spellEnd"/>
-      <w:r>
-        <w:t>.</w:t>
+        <w:t>Een link naar de post van de website van ZERauto.</w:t>
       </w:r>
     </w:p>
     <w:p>
@@ -3712,11 +3677,11 @@
       <w:pPr>
         <w:pStyle w:val="Kop3"/>
       </w:pPr>
-      <w:bookmarkStart w:id="13" w:name="_Toc475609778"/>
+      <w:bookmarkStart w:id="14" w:name="_Toc475609778"/>
       <w:r>
         <w:t>Elektrische voertuigen</w:t>
       </w:r>
-      <w:bookmarkEnd w:id="13"/>
+      <w:bookmarkEnd w:id="14"/>
     </w:p>
     <w:p>
       <w:r>
@@ -3826,11 +3791,11 @@
       <w:pPr>
         <w:pStyle w:val="Kop3"/>
       </w:pPr>
-      <w:bookmarkStart w:id="14" w:name="_Toc475609779"/>
+      <w:bookmarkStart w:id="15" w:name="_Toc475609779"/>
       <w:r>
         <w:t>Subsidies</w:t>
       </w:r>
-      <w:bookmarkEnd w:id="14"/>
+      <w:bookmarkEnd w:id="15"/>
     </w:p>
     <w:p>
       <w:r>
@@ -4031,12 +3996,12 @@
       <w:pPr>
         <w:pStyle w:val="Kop2"/>
       </w:pPr>
-      <w:bookmarkStart w:id="15" w:name="_Toc475609780"/>
+      <w:bookmarkStart w:id="16" w:name="_Toc475609780"/>
       <w:r>
         <w:lastRenderedPageBreak/>
         <w:t>PARTICULIER</w:t>
       </w:r>
-      <w:bookmarkEnd w:id="15"/>
+      <w:bookmarkEnd w:id="16"/>
     </w:p>
     <w:p>
       <w:r>
@@ -4072,11 +4037,11 @@
       <w:pPr>
         <w:pStyle w:val="Kop3"/>
       </w:pPr>
-      <w:bookmarkStart w:id="16" w:name="_Toc475609781"/>
+      <w:bookmarkStart w:id="17" w:name="_Toc475609781"/>
       <w:r>
         <w:t>Laadinfrastructuur</w:t>
       </w:r>
-      <w:bookmarkEnd w:id="16"/>
+      <w:bookmarkEnd w:id="17"/>
     </w:p>
     <w:p>
       <w:r>
@@ -4333,11 +4298,11 @@
       <w:pPr>
         <w:pStyle w:val="Kop3"/>
       </w:pPr>
-      <w:bookmarkStart w:id="17" w:name="_Toc475609782"/>
+      <w:bookmarkStart w:id="18" w:name="_Toc475609782"/>
       <w:r>
         <w:t>EV Nieuws</w:t>
       </w:r>
-      <w:bookmarkEnd w:id="17"/>
+      <w:bookmarkEnd w:id="18"/>
     </w:p>
     <w:p>
       <w:r>
@@ -4382,33 +4347,20 @@
       <w:r>
         <w:t xml:space="preserve"> </w:t>
       </w:r>
-      <w:proofErr w:type="spellStart"/>
-      <w:r>
-        <w:t>ZERauto</w:t>
-      </w:r>
-      <w:proofErr w:type="spellEnd"/>
-      <w:r>
-        <w:t>.</w:t>
-      </w:r>
-    </w:p>
-    <w:p>
-      <w:pPr>
-        <w:pStyle w:val="Lijstalinea"/>
-        <w:numPr>
-          <w:ilvl w:val="0"/>
-          <w:numId w:val="5"/>
-        </w:numPr>
-      </w:pPr>
-      <w:r>
-        <w:t>Een foto die aangeleverd is door E-Division/</w:t>
-      </w:r>
-      <w:proofErr w:type="spellStart"/>
-      <w:r>
-        <w:t>ZERauto</w:t>
-      </w:r>
-      <w:proofErr w:type="spellEnd"/>
-      <w:r>
-        <w:t>.</w:t>
+      <w:r>
+        <w:t>ZERauto.</w:t>
+      </w:r>
+    </w:p>
+    <w:p>
+      <w:pPr>
+        <w:pStyle w:val="Lijstalinea"/>
+        <w:numPr>
+          <w:ilvl w:val="0"/>
+          <w:numId w:val="5"/>
+        </w:numPr>
+      </w:pPr>
+      <w:r>
+        <w:t>Een foto die aangeleverd is door E-Division/ZERauto.</w:t>
       </w:r>
     </w:p>
     <w:p>
@@ -4421,15 +4373,7 @@
       </w:pPr>
       <w:r>
         <w:lastRenderedPageBreak/>
-        <w:t xml:space="preserve">Een link naar de post van de website van </w:t>
-      </w:r>
-      <w:proofErr w:type="spellStart"/>
-      <w:r>
-        <w:t>ZERauto</w:t>
-      </w:r>
-      <w:proofErr w:type="spellEnd"/>
-      <w:r>
-        <w:t>.</w:t>
+        <w:t>Een link naar de post van de website van ZERauto.</w:t>
       </w:r>
     </w:p>
     <w:p>
@@ -4441,11 +4385,11 @@
       <w:pPr>
         <w:pStyle w:val="Kop3"/>
       </w:pPr>
-      <w:bookmarkStart w:id="18" w:name="_Toc475609783"/>
+      <w:bookmarkStart w:id="19" w:name="_Toc475609783"/>
       <w:r>
         <w:t>Elektrische voertuigen</w:t>
       </w:r>
-      <w:bookmarkEnd w:id="18"/>
+      <w:bookmarkEnd w:id="19"/>
     </w:p>
     <w:p>
       <w:r>
@@ -4555,11 +4499,11 @@
       <w:pPr>
         <w:pStyle w:val="Kop3"/>
       </w:pPr>
-      <w:bookmarkStart w:id="19" w:name="_Toc475609784"/>
+      <w:bookmarkStart w:id="20" w:name="_Toc475609784"/>
       <w:r>
         <w:t>Subsidies</w:t>
       </w:r>
-      <w:bookmarkEnd w:id="19"/>
+      <w:bookmarkEnd w:id="20"/>
     </w:p>
     <w:p>
       <w:r>
@@ -4764,12 +4708,12 @@
       <w:pPr>
         <w:pStyle w:val="Kop2"/>
       </w:pPr>
-      <w:bookmarkStart w:id="20" w:name="_Toc475609785"/>
+      <w:bookmarkStart w:id="21" w:name="_Toc475609785"/>
       <w:r>
         <w:lastRenderedPageBreak/>
         <w:t>ZAKELIJK</w:t>
       </w:r>
-      <w:bookmarkEnd w:id="20"/>
+      <w:bookmarkEnd w:id="21"/>
     </w:p>
     <w:p>
       <w:r>
@@ -4805,11 +4749,11 @@
       <w:pPr>
         <w:pStyle w:val="Kop3"/>
       </w:pPr>
-      <w:bookmarkStart w:id="21" w:name="_Toc475609786"/>
+      <w:bookmarkStart w:id="22" w:name="_Toc475609786"/>
       <w:r>
         <w:t>Laadinfrastructuur</w:t>
       </w:r>
-      <w:bookmarkEnd w:id="21"/>
+      <w:bookmarkEnd w:id="22"/>
     </w:p>
     <w:p>
       <w:r>
@@ -5066,11 +5010,11 @@
       <w:pPr>
         <w:pStyle w:val="Kop3"/>
       </w:pPr>
-      <w:bookmarkStart w:id="22" w:name="_Toc475609787"/>
+      <w:bookmarkStart w:id="23" w:name="_Toc475609787"/>
       <w:r>
         <w:t>EV Nieuws</w:t>
       </w:r>
-      <w:bookmarkEnd w:id="22"/>
+      <w:bookmarkEnd w:id="23"/>
     </w:p>
     <w:p>
       <w:r>
@@ -5115,33 +5059,20 @@
       <w:r>
         <w:t xml:space="preserve"> </w:t>
       </w:r>
-      <w:proofErr w:type="spellStart"/>
-      <w:r>
-        <w:t>ZERauto</w:t>
-      </w:r>
-      <w:proofErr w:type="spellEnd"/>
-      <w:r>
-        <w:t>.</w:t>
-      </w:r>
-    </w:p>
-    <w:p>
-      <w:pPr>
-        <w:pStyle w:val="Lijstalinea"/>
-        <w:numPr>
-          <w:ilvl w:val="0"/>
-          <w:numId w:val="5"/>
-        </w:numPr>
-      </w:pPr>
-      <w:r>
-        <w:t>Een foto die aangeleverd is door E-Division/</w:t>
-      </w:r>
-      <w:proofErr w:type="spellStart"/>
-      <w:r>
-        <w:t>ZERauto</w:t>
-      </w:r>
-      <w:proofErr w:type="spellEnd"/>
-      <w:r>
-        <w:t>.</w:t>
+      <w:r>
+        <w:t>ZERauto.</w:t>
+      </w:r>
+    </w:p>
+    <w:p>
+      <w:pPr>
+        <w:pStyle w:val="Lijstalinea"/>
+        <w:numPr>
+          <w:ilvl w:val="0"/>
+          <w:numId w:val="5"/>
+        </w:numPr>
+      </w:pPr>
+      <w:r>
+        <w:t>Een foto die aangeleverd is door E-Division/ZERauto.</w:t>
       </w:r>
     </w:p>
     <w:p>
@@ -5154,15 +5085,7 @@
       </w:pPr>
       <w:r>
         <w:lastRenderedPageBreak/>
-        <w:t xml:space="preserve">Een link naar de post van de website van </w:t>
-      </w:r>
-      <w:proofErr w:type="spellStart"/>
-      <w:r>
-        <w:t>ZERauto</w:t>
-      </w:r>
-      <w:proofErr w:type="spellEnd"/>
-      <w:r>
-        <w:t>.</w:t>
+        <w:t>Een link naar de post van de website van ZERauto.</w:t>
       </w:r>
     </w:p>
     <w:p>
@@ -5174,11 +5097,11 @@
       <w:pPr>
         <w:pStyle w:val="Kop3"/>
       </w:pPr>
-      <w:bookmarkStart w:id="23" w:name="_Toc475609788"/>
+      <w:bookmarkStart w:id="24" w:name="_Toc475609788"/>
       <w:r>
         <w:t>Elektrische voertuigen</w:t>
       </w:r>
-      <w:bookmarkEnd w:id="23"/>
+      <w:bookmarkEnd w:id="24"/>
     </w:p>
     <w:p>
       <w:r>
@@ -5288,11 +5211,11 @@
       <w:pPr>
         <w:pStyle w:val="Kop3"/>
       </w:pPr>
-      <w:bookmarkStart w:id="24" w:name="_Toc475609789"/>
+      <w:bookmarkStart w:id="25" w:name="_Toc475609789"/>
       <w:r>
         <w:t>Subsidies</w:t>
       </w:r>
-      <w:bookmarkEnd w:id="24"/>
+      <w:bookmarkEnd w:id="25"/>
     </w:p>
     <w:p>
       <w:r>
@@ -5482,9 +5405,9 @@
       <w:r>
         <w:br w:type="column"/>
       </w:r>
-      <w:bookmarkStart w:id="25" w:name="_Toc475353968"/>
-      <w:bookmarkStart w:id="26" w:name="_Toc475097334"/>
-      <w:bookmarkStart w:id="27" w:name="_Toc475609790"/>
+      <w:bookmarkStart w:id="26" w:name="_Toc475353968"/>
+      <w:bookmarkStart w:id="27" w:name="_Toc475097334"/>
+      <w:bookmarkStart w:id="28" w:name="_Toc475609790"/>
       <w:r>
         <w:rPr>
           <w:noProof/>
@@ -5560,9 +5483,9 @@
         </w:rPr>
         <w:t>Voor akkoord</w:t>
       </w:r>
-      <w:bookmarkEnd w:id="25"/>
       <w:bookmarkEnd w:id="26"/>
       <w:bookmarkEnd w:id="27"/>
+      <w:bookmarkEnd w:id="28"/>
     </w:p>
     <w:p/>
     <w:p>
@@ -5577,8 +5500,6 @@
       <w:r>
         <w:br w:type="page"/>
       </w:r>
-      <w:bookmarkStart w:id="28" w:name="_GoBack"/>
-      <w:bookmarkEnd w:id="28"/>
     </w:p>
     <w:p>
       <w:pPr>
@@ -5600,12 +5521,10 @@
         </w:rPr>
       </w:pPr>
       <w:bookmarkStart w:id="30" w:name="_Toc475609792"/>
-      <w:proofErr w:type="gramStart"/>
       <w:r>
         <w:t>2017-02-23_MoSCoW_V1.0.xls</w:t>
       </w:r>
       <w:bookmarkEnd w:id="30"/>
-      <w:proofErr w:type="gramEnd"/>
       <w:r>
         <w:br w:type="page"/>
       </w:r>
@@ -5774,19 +5693,9 @@
             </w:tcBorders>
           </w:tcPr>
           <w:p>
-            <w:proofErr w:type="spellStart"/>
-            <w:r>
-              <w:t>Santino</w:t>
-            </w:r>
-            <w:proofErr w:type="spellEnd"/>
-            <w:r>
-              <w:t xml:space="preserve"> </w:t>
-            </w:r>
-            <w:proofErr w:type="spellStart"/>
-            <w:r>
-              <w:t>Bonora</w:t>
-            </w:r>
-            <w:proofErr w:type="spellEnd"/>
+            <w:r>
+              <w:t>Santino Bonora</w:t>
+            </w:r>
           </w:p>
         </w:tc>
         <w:tc>
@@ -6175,7 +6084,7 @@
 </file>
 
 <file path=word/endnotes.xml><?xml version="1.0" encoding="utf-8"?>
-<w:endnotes xmlns:wpc="http://schemas.microsoft.com/office/word/2010/wordprocessingCanvas" xmlns:cx="http://schemas.microsoft.com/office/drawing/2014/chartex" xmlns:cx1="http://schemas.microsoft.com/office/drawing/2015/9/8/chartex" xmlns:cx2="http://schemas.microsoft.com/office/drawing/2015/10/21/chartex" xmlns:mc="http://schemas.openxmlformats.org/markup-compatibility/2006" xmlns:o="urn:schemas-microsoft-com:office:office" xmlns:r="http://schemas.openxmlformats.org/officeDocument/2006/relationships" xmlns:m="http://schemas.openxmlformats.org/officeDocument/2006/math" xmlns:v="urn:schemas-microsoft-com:vml" xmlns:wp14="http://schemas.microsoft.com/office/word/2010/wordprocessingDrawing" xmlns:wp="http://schemas.openxmlformats.org/drawingml/2006/wordprocessingDrawing" xmlns:w10="urn:schemas-microsoft-com:office:word" xmlns:w="http://schemas.openxmlformats.org/wordprocessingml/2006/main" xmlns:w14="http://schemas.microsoft.com/office/word/2010/wordml" xmlns:w15="http://schemas.microsoft.com/office/word/2012/wordml" xmlns:w16se="http://schemas.microsoft.com/office/word/2015/wordml/symex" xmlns:wpg="http://schemas.microsoft.com/office/word/2010/wordprocessingGroup" xmlns:wpi="http://schemas.microsoft.com/office/word/2010/wordprocessingInk" xmlns:wne="http://schemas.microsoft.com/office/word/2006/wordml" xmlns:wps="http://schemas.microsoft.com/office/word/2010/wordprocessingShape" mc:Ignorable="w14 w15 w16se wp14">
+<w:endnotes xmlns:wpc="http://schemas.microsoft.com/office/word/2010/wordprocessingCanvas" xmlns:cx="http://schemas.microsoft.com/office/drawing/2014/chartex" xmlns:cx1="http://schemas.microsoft.com/office/drawing/2015/9/8/chartex" xmlns:cx2="http://schemas.microsoft.com/office/drawing/2015/10/21/chartex" xmlns:cx3="http://schemas.microsoft.com/office/drawing/2016/5/9/chartex" xmlns:cx4="http://schemas.microsoft.com/office/drawing/2016/5/10/chartex" xmlns:cx5="http://schemas.microsoft.com/office/drawing/2016/5/11/chartex" xmlns:mc="http://schemas.openxmlformats.org/markup-compatibility/2006" xmlns:o="urn:schemas-microsoft-com:office:office" xmlns:r="http://schemas.openxmlformats.org/officeDocument/2006/relationships" xmlns:m="http://schemas.openxmlformats.org/officeDocument/2006/math" xmlns:v="urn:schemas-microsoft-com:vml" xmlns:wp14="http://schemas.microsoft.com/office/word/2010/wordprocessingDrawing" xmlns:wp="http://schemas.openxmlformats.org/drawingml/2006/wordprocessingDrawing" xmlns:w10="urn:schemas-microsoft-com:office:word" xmlns:w="http://schemas.openxmlformats.org/wordprocessingml/2006/main" xmlns:w14="http://schemas.microsoft.com/office/word/2010/wordml" xmlns:w15="http://schemas.microsoft.com/office/word/2012/wordml" xmlns:w16se="http://schemas.microsoft.com/office/word/2015/wordml/symex" xmlns:wpg="http://schemas.microsoft.com/office/word/2010/wordprocessingGroup" xmlns:wpi="http://schemas.microsoft.com/office/word/2010/wordprocessingInk" xmlns:wne="http://schemas.microsoft.com/office/word/2006/wordml" xmlns:wps="http://schemas.microsoft.com/office/word/2010/wordprocessingShape" mc:Ignorable="w14 w15 w16se wp14">
   <w:endnote w:type="separator" w:id="-1">
     <w:p>
       <w:pPr>
@@ -6200,7 +6109,7 @@
 </file>
 
 <file path=word/footer1.xml><?xml version="1.0" encoding="utf-8"?>
-<w:ftr xmlns:wpc="http://schemas.microsoft.com/office/word/2010/wordprocessingCanvas" xmlns:cx="http://schemas.microsoft.com/office/drawing/2014/chartex" xmlns:cx1="http://schemas.microsoft.com/office/drawing/2015/9/8/chartex" xmlns:cx2="http://schemas.microsoft.com/office/drawing/2015/10/21/chartex" xmlns:mc="http://schemas.openxmlformats.org/markup-compatibility/2006" xmlns:o="urn:schemas-microsoft-com:office:office" xmlns:r="http://schemas.openxmlformats.org/officeDocument/2006/relationships" xmlns:m="http://schemas.openxmlformats.org/officeDocument/2006/math" xmlns:v="urn:schemas-microsoft-com:vml" xmlns:wp14="http://schemas.microsoft.com/office/word/2010/wordprocessingDrawing" xmlns:wp="http://schemas.openxmlformats.org/drawingml/2006/wordprocessingDrawing" xmlns:w10="urn:schemas-microsoft-com:office:word" xmlns:w="http://schemas.openxmlformats.org/wordprocessingml/2006/main" xmlns:w14="http://schemas.microsoft.com/office/word/2010/wordml" xmlns:w15="http://schemas.microsoft.com/office/word/2012/wordml" xmlns:w16se="http://schemas.microsoft.com/office/word/2015/wordml/symex" xmlns:wpg="http://schemas.microsoft.com/office/word/2010/wordprocessingGroup" xmlns:wpi="http://schemas.microsoft.com/office/word/2010/wordprocessingInk" xmlns:wne="http://schemas.microsoft.com/office/word/2006/wordml" xmlns:wps="http://schemas.microsoft.com/office/word/2010/wordprocessingShape" mc:Ignorable="w14 w15 w16se wp14">
+<w:ftr xmlns:wpc="http://schemas.microsoft.com/office/word/2010/wordprocessingCanvas" xmlns:cx="http://schemas.microsoft.com/office/drawing/2014/chartex" xmlns:cx1="http://schemas.microsoft.com/office/drawing/2015/9/8/chartex" xmlns:cx2="http://schemas.microsoft.com/office/drawing/2015/10/21/chartex" xmlns:cx3="http://schemas.microsoft.com/office/drawing/2016/5/9/chartex" xmlns:cx4="http://schemas.microsoft.com/office/drawing/2016/5/10/chartex" xmlns:cx5="http://schemas.microsoft.com/office/drawing/2016/5/11/chartex" xmlns:mc="http://schemas.openxmlformats.org/markup-compatibility/2006" xmlns:o="urn:schemas-microsoft-com:office:office" xmlns:r="http://schemas.openxmlformats.org/officeDocument/2006/relationships" xmlns:m="http://schemas.openxmlformats.org/officeDocument/2006/math" xmlns:v="urn:schemas-microsoft-com:vml" xmlns:wp14="http://schemas.microsoft.com/office/word/2010/wordprocessingDrawing" xmlns:wp="http://schemas.openxmlformats.org/drawingml/2006/wordprocessingDrawing" xmlns:w10="urn:schemas-microsoft-com:office:word" xmlns:w="http://schemas.openxmlformats.org/wordprocessingml/2006/main" xmlns:w14="http://schemas.microsoft.com/office/word/2010/wordml" xmlns:w15="http://schemas.microsoft.com/office/word/2012/wordml" xmlns:w16se="http://schemas.microsoft.com/office/word/2015/wordml/symex" xmlns:wpg="http://schemas.microsoft.com/office/word/2010/wordprocessingGroup" xmlns:wpi="http://schemas.microsoft.com/office/word/2010/wordprocessingInk" xmlns:wne="http://schemas.microsoft.com/office/word/2006/wordml" xmlns:wps="http://schemas.microsoft.com/office/word/2010/wordprocessingShape" mc:Ignorable="w14 w15 w16se wp14">
   <w:sdt>
     <w:sdtPr>
       <w:id w:val="1540778983"/>
@@ -6229,7 +6138,7 @@
           <w:rPr>
             <w:noProof/>
           </w:rPr>
-          <w:t>13</w:t>
+          <w:t>2</w:t>
         </w:r>
         <w:r>
           <w:fldChar w:fldCharType="end"/>
@@ -6246,7 +6155,7 @@
 </file>
 
 <file path=word/footnotes.xml><?xml version="1.0" encoding="utf-8"?>
-<w:footnotes xmlns:wpc="http://schemas.microsoft.com/office/word/2010/wordprocessingCanvas" xmlns:cx="http://schemas.microsoft.com/office/drawing/2014/chartex" xmlns:cx1="http://schemas.microsoft.com/office/drawing/2015/9/8/chartex" xmlns:cx2="http://schemas.microsoft.com/office/drawing/2015/10/21/chartex" xmlns:mc="http://schemas.openxmlformats.org/markup-compatibility/2006" xmlns:o="urn:schemas-microsoft-com:office:office" xmlns:r="http://schemas.openxmlformats.org/officeDocument/2006/relationships" xmlns:m="http://schemas.openxmlformats.org/officeDocument/2006/math" xmlns:v="urn:schemas-microsoft-com:vml" xmlns:wp14="http://schemas.microsoft.com/office/word/2010/wordprocessingDrawing" xmlns:wp="http://schemas.openxmlformats.org/drawingml/2006/wordprocessingDrawing" xmlns:w10="urn:schemas-microsoft-com:office:word" xmlns:w="http://schemas.openxmlformats.org/wordprocessingml/2006/main" xmlns:w14="http://schemas.microsoft.com/office/word/2010/wordml" xmlns:w15="http://schemas.microsoft.com/office/word/2012/wordml" xmlns:w16se="http://schemas.microsoft.com/office/word/2015/wordml/symex" xmlns:wpg="http://schemas.microsoft.com/office/word/2010/wordprocessingGroup" xmlns:wpi="http://schemas.microsoft.com/office/word/2010/wordprocessingInk" xmlns:wne="http://schemas.microsoft.com/office/word/2006/wordml" xmlns:wps="http://schemas.microsoft.com/office/word/2010/wordprocessingShape" mc:Ignorable="w14 w15 w16se wp14">
+<w:footnotes xmlns:wpc="http://schemas.microsoft.com/office/word/2010/wordprocessingCanvas" xmlns:cx="http://schemas.microsoft.com/office/drawing/2014/chartex" xmlns:cx1="http://schemas.microsoft.com/office/drawing/2015/9/8/chartex" xmlns:cx2="http://schemas.microsoft.com/office/drawing/2015/10/21/chartex" xmlns:cx3="http://schemas.microsoft.com/office/drawing/2016/5/9/chartex" xmlns:cx4="http://schemas.microsoft.com/office/drawing/2016/5/10/chartex" xmlns:cx5="http://schemas.microsoft.com/office/drawing/2016/5/11/chartex" xmlns:mc="http://schemas.openxmlformats.org/markup-compatibility/2006" xmlns:o="urn:schemas-microsoft-com:office:office" xmlns:r="http://schemas.openxmlformats.org/officeDocument/2006/relationships" xmlns:m="http://schemas.openxmlformats.org/officeDocument/2006/math" xmlns:v="urn:schemas-microsoft-com:vml" xmlns:wp14="http://schemas.microsoft.com/office/word/2010/wordprocessingDrawing" xmlns:wp="http://schemas.openxmlformats.org/drawingml/2006/wordprocessingDrawing" xmlns:w10="urn:schemas-microsoft-com:office:word" xmlns:w="http://schemas.openxmlformats.org/wordprocessingml/2006/main" xmlns:w14="http://schemas.microsoft.com/office/word/2010/wordml" xmlns:w15="http://schemas.microsoft.com/office/word/2012/wordml" xmlns:w16se="http://schemas.microsoft.com/office/word/2015/wordml/symex" xmlns:wpg="http://schemas.microsoft.com/office/word/2010/wordprocessingGroup" xmlns:wpi="http://schemas.microsoft.com/office/word/2010/wordprocessingInk" xmlns:wne="http://schemas.microsoft.com/office/word/2006/wordml" xmlns:wps="http://schemas.microsoft.com/office/word/2010/wordprocessingShape" mc:Ignorable="w14 w15 w16se wp14">
   <w:footnote w:type="separator" w:id="-1">
     <w:p>
       <w:pPr>
@@ -6271,7 +6180,7 @@
 </file>
 
 <file path=word/numbering.xml><?xml version="1.0" encoding="utf-8"?>
-<w:numbering xmlns:wpc="http://schemas.microsoft.com/office/word/2010/wordprocessingCanvas" xmlns:cx="http://schemas.microsoft.com/office/drawing/2014/chartex" xmlns:cx1="http://schemas.microsoft.com/office/drawing/2015/9/8/chartex" xmlns:cx2="http://schemas.microsoft.com/office/drawing/2015/10/21/chartex" xmlns:mc="http://schemas.openxmlformats.org/markup-compatibility/2006" xmlns:o="urn:schemas-microsoft-com:office:office" xmlns:r="http://schemas.openxmlformats.org/officeDocument/2006/relationships" xmlns:m="http://schemas.openxmlformats.org/officeDocument/2006/math" xmlns:v="urn:schemas-microsoft-com:vml" xmlns:wp14="http://schemas.microsoft.com/office/word/2010/wordprocessingDrawing" xmlns:wp="http://schemas.openxmlformats.org/drawingml/2006/wordprocessingDrawing" xmlns:w10="urn:schemas-microsoft-com:office:word" xmlns:w="http://schemas.openxmlformats.org/wordprocessingml/2006/main" xmlns:w14="http://schemas.microsoft.com/office/word/2010/wordml" xmlns:w15="http://schemas.microsoft.com/office/word/2012/wordml" xmlns:w16se="http://schemas.microsoft.com/office/word/2015/wordml/symex" xmlns:wpg="http://schemas.microsoft.com/office/word/2010/wordprocessingGroup" xmlns:wpi="http://schemas.microsoft.com/office/word/2010/wordprocessingInk" xmlns:wne="http://schemas.microsoft.com/office/word/2006/wordml" xmlns:wps="http://schemas.microsoft.com/office/word/2010/wordprocessingShape" mc:Ignorable="w14 w15 w16se wp14">
+<w:numbering xmlns:wpc="http://schemas.microsoft.com/office/word/2010/wordprocessingCanvas" xmlns:cx="http://schemas.microsoft.com/office/drawing/2014/chartex" xmlns:cx1="http://schemas.microsoft.com/office/drawing/2015/9/8/chartex" xmlns:cx2="http://schemas.microsoft.com/office/drawing/2015/10/21/chartex" xmlns:cx3="http://schemas.microsoft.com/office/drawing/2016/5/9/chartex" xmlns:cx4="http://schemas.microsoft.com/office/drawing/2016/5/10/chartex" xmlns:cx5="http://schemas.microsoft.com/office/drawing/2016/5/11/chartex" xmlns:mc="http://schemas.openxmlformats.org/markup-compatibility/2006" xmlns:o="urn:schemas-microsoft-com:office:office" xmlns:r="http://schemas.openxmlformats.org/officeDocument/2006/relationships" xmlns:m="http://schemas.openxmlformats.org/officeDocument/2006/math" xmlns:v="urn:schemas-microsoft-com:vml" xmlns:wp14="http://schemas.microsoft.com/office/word/2010/wordprocessingDrawing" xmlns:wp="http://schemas.openxmlformats.org/drawingml/2006/wordprocessingDrawing" xmlns:w10="urn:schemas-microsoft-com:office:word" xmlns:w="http://schemas.openxmlformats.org/wordprocessingml/2006/main" xmlns:w14="http://schemas.microsoft.com/office/word/2010/wordml" xmlns:w15="http://schemas.microsoft.com/office/word/2012/wordml" xmlns:w16se="http://schemas.microsoft.com/office/word/2015/wordml/symex" xmlns:wpg="http://schemas.microsoft.com/office/word/2010/wordprocessingGroup" xmlns:wpi="http://schemas.microsoft.com/office/word/2010/wordprocessingInk" xmlns:wne="http://schemas.microsoft.com/office/word/2006/wordml" xmlns:wps="http://schemas.microsoft.com/office/word/2010/wordprocessingShape" mc:Ignorable="w14 w15 w16se wp14">
   <w:abstractNum w:abstractNumId="0" w15:restartNumberingAfterBreak="0">
     <w:nsid w:val="324C43BE"/>
     <w:multiLevelType w:val="hybridMultilevel"/>
@@ -6776,7 +6685,7 @@
       </w:pPr>
     </w:pPrDefault>
   </w:docDefaults>
-  <w:latentStyles w:defLockedState="0" w:defUIPriority="99" w:defSemiHidden="0" w:defUnhideWhenUsed="0" w:defQFormat="0" w:count="372">
+  <w:latentStyles w:defLockedState="0" w:defUIPriority="99" w:defSemiHidden="0" w:defUnhideWhenUsed="0" w:defQFormat="0" w:count="374">
     <w:lsdException w:name="Normal" w:uiPriority="0" w:qFormat="1"/>
     <w:lsdException w:name="heading 1" w:uiPriority="9" w:qFormat="1"/>
     <w:lsdException w:name="heading 2" w:semiHidden="1" w:uiPriority="9" w:unhideWhenUsed="1" w:qFormat="1"/>
@@ -6882,7 +6791,6 @@
     <w:lsdException w:name="HTML Sample" w:semiHidden="1" w:unhideWhenUsed="1"/>
     <w:lsdException w:name="HTML Typewriter" w:semiHidden="1" w:unhideWhenUsed="1"/>
     <w:lsdException w:name="HTML Variable" w:semiHidden="1" w:unhideWhenUsed="1"/>
-    <w:lsdException w:name="Normal Table" w:semiHidden="1" w:unhideWhenUsed="1"/>
     <w:lsdException w:name="annotation subject" w:semiHidden="1" w:unhideWhenUsed="1"/>
     <w:lsdException w:name="No List" w:semiHidden="1" w:unhideWhenUsed="1"/>
     <w:lsdException w:name="Outline List 1" w:semiHidden="1" w:unhideWhenUsed="1"/>
@@ -6928,11 +6836,9 @@
     <w:lsdException w:name="Table Subtle 1" w:semiHidden="1" w:unhideWhenUsed="1"/>
     <w:lsdException w:name="Table Subtle 2" w:semiHidden="1" w:unhideWhenUsed="1"/>
     <w:lsdException w:name="Table Web 1" w:semiHidden="1" w:unhideWhenUsed="1"/>
-    <w:lsdException w:name="Table Web 2" w:semiHidden="1" w:unhideWhenUsed="1"/>
     <w:lsdException w:name="Table Web 3" w:semiHidden="1" w:unhideWhenUsed="1"/>
     <w:lsdException w:name="Balloon Text" w:semiHidden="1" w:unhideWhenUsed="1"/>
     <w:lsdException w:name="Table Grid" w:uiPriority="39"/>
-    <w:lsdException w:name="Table Theme" w:semiHidden="1" w:unhideWhenUsed="1"/>
     <w:lsdException w:name="Placeholder Text" w:semiHidden="1"/>
     <w:lsdException w:name="No Spacing" w:uiPriority="1" w:qFormat="1"/>
     <w:lsdException w:name="Light Shading" w:uiPriority="60"/>
@@ -7149,6 +7055,8 @@
     <w:lsdException w:name="List Table 6 Colorful Accent 6" w:uiPriority="51"/>
     <w:lsdException w:name="List Table 7 Colorful Accent 6" w:uiPriority="52"/>
     <w:lsdException w:name="Mention" w:semiHidden="1" w:unhideWhenUsed="1"/>
+    <w:lsdException w:name="Smart Hyperlink" w:semiHidden="1" w:unhideWhenUsed="1"/>
+    <w:lsdException w:name="Hashtag" w:semiHidden="1" w:unhideWhenUsed="1"/>
   </w:latentStyles>
   <w:style w:type="paragraph" w:default="1" w:styleId="Standaard">
     <w:name w:val="Normal"/>
@@ -7979,7 +7887,7 @@
 </file>
 
 <file path=customXml/itemProps2.xml><?xml version="1.0" encoding="utf-8"?>
-<ds:datastoreItem xmlns:ds="http://schemas.openxmlformats.org/officeDocument/2006/customXml" ds:itemID="{B8F272E4-FDA7-4C0D-B436-0A821EEFEC8F}">
+<ds:datastoreItem xmlns:ds="http://schemas.openxmlformats.org/officeDocument/2006/customXml" ds:itemID="{CCF7CBB7-1DCF-4487-9111-5430FE2260C5}">
   <ds:schemaRefs>
     <ds:schemaRef ds:uri="http://schemas.openxmlformats.org/officeDocument/2006/bibliography"/>
   </ds:schemaRefs>

</xml_diff>